<commit_message>
Added file menu + cleaned up class
</commit_message>
<xml_diff>
--- a/src/defaultpack/Game TO-DO.docx
+++ b/src/defaultpack/Game TO-DO.docx
@@ -203,13 +203,17 @@
           <w:numId w:val="1"/>
         </w:numPr>
         <w:rPr>
-          <w:color w:val="FF0000"/>
-          <w:sz w:val="40"/>
-          <w:szCs w:val="40"/>
-        </w:rPr>
-      </w:pPr>
-      <w:r>
-        <w:rPr>
+          <w:strike/>
+          <w:dstrike w:val="0"/>
+          <w:color w:val="FF0000"/>
+          <w:sz w:val="40"/>
+          <w:szCs w:val="40"/>
+        </w:rPr>
+      </w:pPr>
+      <w:r>
+        <w:rPr>
+          <w:strike/>
+          <w:dstrike w:val="0"/>
           <w:color w:val="FF0000"/>
           <w:sz w:val="40"/>
           <w:szCs w:val="40"/>
@@ -554,12 +558,16 @@
           <w:numId w:val="1"/>
         </w:numPr>
         <w:rPr>
-          <w:sz w:val="40"/>
-          <w:szCs w:val="40"/>
-        </w:rPr>
-      </w:pPr>
-      <w:r>
-        <w:rPr>
+          <w:strike/>
+          <w:dstrike w:val="0"/>
+          <w:sz w:val="40"/>
+          <w:szCs w:val="40"/>
+        </w:rPr>
+      </w:pPr>
+      <w:r>
+        <w:rPr>
+          <w:strike/>
+          <w:dstrike w:val="0"/>
           <w:sz w:val="40"/>
           <w:szCs w:val="40"/>
         </w:rPr>
@@ -712,6 +720,8 @@
           <w:numId w:val="1"/>
         </w:numPr>
         <w:rPr>
+          <w:strike/>
+          <w:dstrike w:val="0"/>
           <w:color w:val="00B050"/>
           <w:sz w:val="40"/>
           <w:szCs w:val="40"/>
@@ -720,6 +730,8 @@
       <w:r>
         <w:rPr>
           <w:rFonts w:hint="default"/>
+          <w:strike/>
+          <w:dstrike w:val="0"/>
           <w:color w:val="00B050"/>
           <w:sz w:val="40"/>
           <w:szCs w:val="40"/>
@@ -736,6 +748,8 @@
           <w:numId w:val="1"/>
         </w:numPr>
         <w:rPr>
+          <w:strike/>
+          <w:dstrike w:val="0"/>
           <w:color w:val="00B050"/>
           <w:sz w:val="40"/>
           <w:szCs w:val="40"/>
@@ -744,6 +758,8 @@
       <w:r>
         <w:rPr>
           <w:rFonts w:hint="default"/>
+          <w:strike/>
+          <w:dstrike w:val="0"/>
           <w:color w:val="00B050"/>
           <w:sz w:val="40"/>
           <w:szCs w:val="40"/>
@@ -760,6 +776,8 @@
           <w:numId w:val="1"/>
         </w:numPr>
         <w:rPr>
+          <w:strike/>
+          <w:dstrike w:val="0"/>
           <w:color w:val="00B050"/>
           <w:sz w:val="40"/>
           <w:szCs w:val="40"/>
@@ -768,34 +786,81 @@
       <w:r>
         <w:rPr>
           <w:rFonts w:hint="default"/>
+          <w:strike/>
+          <w:dstrike w:val="0"/>
           <w:color w:val="00B050"/>
           <w:sz w:val="40"/>
           <w:szCs w:val="40"/>
           <w:lang w:val="en-US"/>
         </w:rPr>
-        <w:t>Add different small randomized fis</w:t>
-      </w:r>
-      <w:bookmarkStart w:id="0" w:name="_GoBack"/>
-      <w:bookmarkEnd w:id="0"/>
+        <w:t>Add different small randomized fishies</w:t>
+      </w:r>
+    </w:p>
+    <w:p>
+      <w:pPr>
+        <w:pStyle w:val="4"/>
+        <w:numPr>
+          <w:ilvl w:val="0"/>
+          <w:numId w:val="1"/>
+        </w:numPr>
+        <w:rPr>
+          <w:strike/>
+          <w:dstrike w:val="0"/>
+          <w:color w:val="00B050"/>
+          <w:sz w:val="40"/>
+          <w:szCs w:val="40"/>
+        </w:rPr>
+      </w:pPr>
+      <w:r>
+        <w:rPr>
+          <w:strike/>
+          <w:dstrike w:val="0"/>
+          <w:color w:val="00B050"/>
+          <w:sz w:val="40"/>
+          <w:szCs w:val="40"/>
+        </w:rPr>
+        <w:t>Diverse backgrounds as selected from dropdown menus</w:t>
+      </w:r>
+    </w:p>
+    <w:p>
+      <w:pPr>
+        <w:pStyle w:val="4"/>
+        <w:numPr>
+          <w:ilvl w:val="0"/>
+          <w:numId w:val="1"/>
+        </w:numPr>
+        <w:rPr>
+          <w:strike/>
+          <w:dstrike w:val="0"/>
+          <w:color w:val="00B050"/>
+          <w:sz w:val="40"/>
+          <w:szCs w:val="40"/>
+        </w:rPr>
+      </w:pPr>
       <w:r>
         <w:rPr>
           <w:rFonts w:hint="default"/>
+          <w:strike/>
+          <w:dstrike w:val="0"/>
           <w:color w:val="00B050"/>
           <w:sz w:val="40"/>
           <w:szCs w:val="40"/>
           <w:lang w:val="en-US"/>
         </w:rPr>
-        <w:t>hies</w:t>
-      </w:r>
-    </w:p>
-    <w:p>
-      <w:pPr>
-        <w:pStyle w:val="4"/>
-        <w:numPr>
-          <w:ilvl w:val="0"/>
-          <w:numId w:val="1"/>
-        </w:numPr>
-        <w:rPr>
+        <w:t>Improve way images are loaded into game</w:t>
+      </w:r>
+    </w:p>
+    <w:p>
+      <w:pPr>
+        <w:pStyle w:val="4"/>
+        <w:numPr>
+          <w:ilvl w:val="1"/>
+          <w:numId w:val="1"/>
+        </w:numPr>
+        <w:ind w:left="720" w:leftChars="0" w:hanging="360" w:firstLineChars="0"/>
+        <w:rPr>
+          <w:strike/>
+          <w:dstrike w:val="0"/>
           <w:color w:val="00B050"/>
           <w:sz w:val="40"/>
           <w:szCs w:val="40"/>
@@ -803,21 +868,28 @@
       </w:pPr>
       <w:r>
         <w:rPr>
+          <w:rFonts w:hint="default"/>
+          <w:strike/>
+          <w:dstrike w:val="0"/>
           <w:color w:val="00B050"/>
           <w:sz w:val="40"/>
           <w:szCs w:val="40"/>
-        </w:rPr>
-        <w:t>Diverse backgrounds as selected from dropdown menus</w:t>
-      </w:r>
-    </w:p>
-    <w:p>
-      <w:pPr>
-        <w:pStyle w:val="4"/>
-        <w:numPr>
-          <w:ilvl w:val="0"/>
-          <w:numId w:val="1"/>
-        </w:numPr>
-        <w:rPr>
+          <w:lang w:val="en-US"/>
+        </w:rPr>
+        <w:t>Scalability for more animation frames</w:t>
+      </w:r>
+    </w:p>
+    <w:p>
+      <w:pPr>
+        <w:pStyle w:val="4"/>
+        <w:numPr>
+          <w:ilvl w:val="1"/>
+          <w:numId w:val="1"/>
+        </w:numPr>
+        <w:ind w:left="720" w:leftChars="0" w:hanging="360" w:firstLineChars="0"/>
+        <w:rPr>
+          <w:strike/>
+          <w:dstrike w:val="0"/>
           <w:color w:val="00B050"/>
           <w:sz w:val="40"/>
           <w:szCs w:val="40"/>
@@ -826,122 +898,8 @@
       <w:r>
         <w:rPr>
           <w:rFonts w:hint="default"/>
-          <w:color w:val="00B050"/>
-          <w:sz w:val="40"/>
-          <w:szCs w:val="40"/>
-          <w:lang w:val="en-US"/>
-        </w:rPr>
-        <w:t xml:space="preserve">Different </w:t>
-      </w:r>
-      <w:r>
-        <w:rPr>
-          <w:color w:val="00B050"/>
-          <w:sz w:val="40"/>
-          <w:szCs w:val="40"/>
-        </w:rPr>
-        <w:t>character</w:t>
-      </w:r>
-      <w:r>
-        <w:rPr>
-          <w:rFonts w:hint="default"/>
-          <w:color w:val="00B050"/>
-          <w:sz w:val="40"/>
-          <w:szCs w:val="40"/>
-          <w:lang w:val="en-US"/>
-        </w:rPr>
-        <w:t xml:space="preserve"> selections from UI as well </w:t>
-      </w:r>
-    </w:p>
-    <w:p>
-      <w:pPr>
-        <w:pStyle w:val="4"/>
-        <w:numPr>
-          <w:ilvl w:val="0"/>
-          <w:numId w:val="1"/>
-        </w:numPr>
-        <w:rPr>
-          <w:color w:val="00B050"/>
-          <w:sz w:val="40"/>
-          <w:szCs w:val="40"/>
-        </w:rPr>
-      </w:pPr>
-      <w:r>
-        <w:rPr>
-          <w:rFonts w:hint="default"/>
-          <w:color w:val="00B050"/>
-          <w:sz w:val="40"/>
-          <w:szCs w:val="40"/>
-          <w:lang w:val="en-US"/>
-        </w:rPr>
-        <w:t>Update help guide</w:t>
-      </w:r>
-    </w:p>
-    <w:p>
-      <w:pPr>
-        <w:pStyle w:val="4"/>
-        <w:numPr>
-          <w:ilvl w:val="0"/>
-          <w:numId w:val="1"/>
-        </w:numPr>
-        <w:rPr>
-          <w:color w:val="00B050"/>
-          <w:sz w:val="40"/>
-          <w:szCs w:val="40"/>
-        </w:rPr>
-      </w:pPr>
-      <w:r>
-        <w:rPr>
-          <w:rFonts w:hint="default"/>
-          <w:color w:val="00B050"/>
-          <w:sz w:val="40"/>
-          <w:szCs w:val="40"/>
-          <w:lang w:val="en-US"/>
-        </w:rPr>
-        <w:t>Improve way images are loaded into game</w:t>
-      </w:r>
-    </w:p>
-    <w:p>
-      <w:pPr>
-        <w:pStyle w:val="4"/>
-        <w:numPr>
-          <w:ilvl w:val="1"/>
-          <w:numId w:val="1"/>
-        </w:numPr>
-        <w:ind w:left="720" w:leftChars="0" w:hanging="360" w:firstLineChars="0"/>
-        <w:rPr>
-          <w:color w:val="00B050"/>
-          <w:sz w:val="40"/>
-          <w:szCs w:val="40"/>
-        </w:rPr>
-      </w:pPr>
-      <w:r>
-        <w:rPr>
-          <w:rFonts w:hint="default"/>
-          <w:color w:val="00B050"/>
-          <w:sz w:val="40"/>
-          <w:szCs w:val="40"/>
-          <w:lang w:val="en-US"/>
-        </w:rPr>
-        <w:t>Scalability for more animation frames</w:t>
-      </w:r>
-    </w:p>
-    <w:p>
-      <w:pPr>
-        <w:pStyle w:val="4"/>
-        <w:numPr>
-          <w:ilvl w:val="1"/>
-          <w:numId w:val="1"/>
-        </w:numPr>
-        <w:ind w:left="720" w:leftChars="0" w:hanging="360" w:firstLineChars="0"/>
-        <w:rPr>
-          <w:color w:val="00B050"/>
-          <w:sz w:val="40"/>
-          <w:szCs w:val="40"/>
-        </w:rPr>
-      </w:pPr>
-      <w:r>
-        <w:rPr>
-          <w:rFonts w:hint="default"/>
+          <w:strike/>
+          <w:dstrike w:val="0"/>
           <w:color w:val="00B050"/>
           <w:sz w:val="40"/>
           <w:szCs w:val="40"/>
@@ -968,7 +926,94 @@
           <w:u w:val="single"/>
           <w:lang w:val="en-US"/>
         </w:rPr>
-        <w:t>Potential Future Upgrades</w:t>
+        <w:t>Potential Future Up</w:t>
+      </w:r>
+      <w:bookmarkStart w:id="0" w:name="_GoBack"/>
+      <w:bookmarkEnd w:id="0"/>
+      <w:r>
+        <w:rPr>
+          <w:rFonts w:hint="default"/>
+          <w:sz w:val="44"/>
+          <w:szCs w:val="44"/>
+          <w:u w:val="single"/>
+          <w:lang w:val="en-US"/>
+        </w:rPr>
+        <w:t>grades</w:t>
+      </w:r>
+    </w:p>
+    <w:p>
+      <w:pPr>
+        <w:pStyle w:val="4"/>
+        <w:numPr>
+          <w:ilvl w:val="0"/>
+          <w:numId w:val="1"/>
+        </w:numPr>
+        <w:rPr>
+          <w:rFonts w:hint="default"/>
+          <w:color w:val="C55A11" w:themeColor="accent2" w:themeShade="BF"/>
+          <w:sz w:val="40"/>
+          <w:szCs w:val="40"/>
+        </w:rPr>
+      </w:pPr>
+      <w:r>
+        <w:rPr>
+          <w:rFonts w:hint="default"/>
+          <w:color w:val="C55A11" w:themeColor="accent2" w:themeShade="BF"/>
+          <w:sz w:val="40"/>
+          <w:szCs w:val="40"/>
+        </w:rPr>
+        <w:t>Add button to randomize scene elements</w:t>
+      </w:r>
+    </w:p>
+    <w:p>
+      <w:pPr>
+        <w:pStyle w:val="4"/>
+        <w:numPr>
+          <w:ilvl w:val="0"/>
+          <w:numId w:val="1"/>
+        </w:numPr>
+        <w:rPr>
+          <w:rFonts w:hint="default"/>
+          <w:color w:val="C55A11" w:themeColor="accent2" w:themeShade="BF"/>
+          <w:sz w:val="40"/>
+          <w:szCs w:val="40"/>
+        </w:rPr>
+      </w:pPr>
+      <w:r>
+        <w:rPr>
+          <w:rFonts w:hint="default"/>
+          <w:color w:val="C55A11" w:themeColor="accent2" w:themeShade="BF"/>
+          <w:sz w:val="40"/>
+          <w:szCs w:val="40"/>
+        </w:rPr>
+        <w:t xml:space="preserve">Different character selections from UI as well </w:t>
+      </w:r>
+    </w:p>
+    <w:p>
+      <w:pPr>
+        <w:pStyle w:val="4"/>
+        <w:numPr>
+          <w:ilvl w:val="0"/>
+          <w:numId w:val="1"/>
+        </w:numPr>
+        <w:rPr>
+          <w:strike/>
+          <w:dstrike w:val="0"/>
+          <w:color w:val="C55A11" w:themeColor="accent2" w:themeShade="BF"/>
+          <w:sz w:val="40"/>
+          <w:szCs w:val="40"/>
+        </w:rPr>
+      </w:pPr>
+      <w:r>
+        <w:rPr>
+          <w:rFonts w:hint="default"/>
+          <w:strike/>
+          <w:dstrike w:val="0"/>
+          <w:color w:val="C55A11" w:themeColor="accent2" w:themeShade="BF"/>
+          <w:sz w:val="40"/>
+          <w:szCs w:val="40"/>
+        </w:rPr>
+        <w:t>Update help guide</w:t>
       </w:r>
     </w:p>
     <w:p>
@@ -1023,13 +1068,17 @@
           <w:numId w:val="1"/>
         </w:numPr>
         <w:rPr>
-          <w:color w:val="C55A11" w:themeColor="accent2" w:themeShade="BF"/>
-          <w:sz w:val="40"/>
-          <w:szCs w:val="40"/>
-        </w:rPr>
-      </w:pPr>
-      <w:r>
-        <w:rPr>
+          <w:strike/>
+          <w:dstrike w:val="0"/>
+          <w:color w:val="C55A11" w:themeColor="accent2" w:themeShade="BF"/>
+          <w:sz w:val="40"/>
+          <w:szCs w:val="40"/>
+        </w:rPr>
+      </w:pPr>
+      <w:r>
+        <w:rPr>
+          <w:strike/>
+          <w:dstrike w:val="0"/>
           <w:color w:val="C55A11" w:themeColor="accent2" w:themeShade="BF"/>
           <w:sz w:val="40"/>
           <w:szCs w:val="40"/>
@@ -1045,13 +1094,17 @@
           <w:numId w:val="1"/>
         </w:numPr>
         <w:rPr>
-          <w:color w:val="C55A11" w:themeColor="accent2" w:themeShade="BF"/>
-          <w:sz w:val="40"/>
-          <w:szCs w:val="40"/>
-        </w:rPr>
-      </w:pPr>
-      <w:r>
-        <w:rPr>
+          <w:strike/>
+          <w:dstrike w:val="0"/>
+          <w:color w:val="C55A11" w:themeColor="accent2" w:themeShade="BF"/>
+          <w:sz w:val="40"/>
+          <w:szCs w:val="40"/>
+        </w:rPr>
+      </w:pPr>
+      <w:r>
+        <w:rPr>
+          <w:strike/>
+          <w:dstrike w:val="0"/>
           <w:color w:val="C55A11" w:themeColor="accent2" w:themeShade="BF"/>
           <w:sz w:val="40"/>
           <w:szCs w:val="40"/>

</xml_diff>